<commit_message>
Updated the Documentation file
</commit_message>
<xml_diff>
--- a/Documentation.docx
+++ b/Documentation.docx
@@ -81,23 +81,7 @@
         </w:r>
       </w:hyperlink>
       <w:r>
-        <w:t xml:space="preserve"> (YOLO v8 object detection application </w:t>
-      </w:r>
-      <w:proofErr w:type="gramStart"/>
-      <w:r>
-        <w:t>live</w:t>
-      </w:r>
-      <w:proofErr w:type="gramEnd"/>
-      <w:r>
-        <w:t xml:space="preserve"> on browser powered by </w:t>
-      </w:r>
-      <w:proofErr w:type="spellStart"/>
-      <w:r>
-        <w:t>onnxruntime</w:t>
-      </w:r>
-      <w:proofErr w:type="spellEnd"/>
-      <w:r>
-        <w:t>-web)</w:t>
+        <w:t xml:space="preserve"> (YOLO v8 object detection application live on browser powered by onnxruntime-web)</w:t>
       </w:r>
     </w:p>
     <w:p>
@@ -117,15 +101,7 @@
         </w:r>
       </w:hyperlink>
       <w:r>
-        <w:t xml:space="preserve"> (Online model just </w:t>
-      </w:r>
-      <w:proofErr w:type="gramStart"/>
-      <w:r>
-        <w:t>have to</w:t>
-      </w:r>
-      <w:proofErr w:type="gramEnd"/>
-      <w:r>
-        <w:t xml:space="preserve"> annotate the picture and the model will automatically detect class)</w:t>
+        <w:t xml:space="preserve"> (Online model just have to annotate the picture and the model will automatically detect class)</w:t>
       </w:r>
     </w:p>
     <w:p>
@@ -165,26 +141,8 @@
         </w:r>
       </w:hyperlink>
       <w:r>
-        <w:t xml:space="preserve">  yolov5 </w:t>
-      </w:r>
-      <w:proofErr w:type="spellStart"/>
-      <w:proofErr w:type="gramStart"/>
-      <w:r>
-        <w:t>github</w:t>
-      </w:r>
-      <w:proofErr w:type="spellEnd"/>
-      <w:r>
-        <w:t xml:space="preserve"> .</w:t>
-      </w:r>
-      <w:proofErr w:type="gramEnd"/>
-      <w:r>
-        <w:t xml:space="preserve"> All the information and code and models available to train test and validate yolov5 models in </w:t>
-      </w:r>
-      <w:proofErr w:type="gramStart"/>
-      <w:r>
-        <w:t>notebook</w:t>
-      </w:r>
-      <w:proofErr w:type="gramEnd"/>
+        <w:t xml:space="preserve">  yolov5 github . All the information and code and models available to train test and validate yolov5 models in notebook</w:t>
+      </w:r>
     </w:p>
     <w:p>
       <w:pPr>
@@ -226,31 +184,7 @@
         </w:r>
       </w:hyperlink>
       <w:r>
-        <w:t xml:space="preserve"> this is </w:t>
-      </w:r>
-      <w:proofErr w:type="spellStart"/>
-      <w:r>
-        <w:t>ultralytics</w:t>
-      </w:r>
-      <w:proofErr w:type="spellEnd"/>
-      <w:r>
-        <w:t xml:space="preserve"> coco dataset </w:t>
-      </w:r>
-      <w:proofErr w:type="spellStart"/>
-      <w:r>
-        <w:t>yaml</w:t>
-      </w:r>
-      <w:proofErr w:type="spellEnd"/>
-      <w:r>
-        <w:t xml:space="preserve"> </w:t>
-      </w:r>
-      <w:proofErr w:type="gramStart"/>
-      <w:r>
-        <w:t>file</w:t>
-      </w:r>
-      <w:proofErr w:type="gramEnd"/>
-      <w:r>
-        <w:t xml:space="preserve"> </w:t>
+        <w:t xml:space="preserve"> this is ultralytics coco dataset yaml file </w:t>
       </w:r>
     </w:p>
     <w:p>
@@ -290,21 +224,8 @@
         </w:r>
       </w:hyperlink>
       <w:r>
-        <w:t xml:space="preserve"> For YOLOv8 this is the </w:t>
-      </w:r>
-      <w:proofErr w:type="spellStart"/>
-      <w:r>
-        <w:t>github</w:t>
-      </w:r>
-      <w:proofErr w:type="spellEnd"/>
-      <w:r>
-        <w:t xml:space="preserve"> </w:t>
-      </w:r>
-      <w:proofErr w:type="gramStart"/>
-      <w:r>
-        <w:t>repo</w:t>
-      </w:r>
-      <w:proofErr w:type="gramEnd"/>
+        <w:t xml:space="preserve"> For YOLOv8 this is the github repo</w:t>
+      </w:r>
     </w:p>
     <w:p>
       <w:pPr>
@@ -323,21 +244,8 @@
         </w:r>
       </w:hyperlink>
       <w:r>
-        <w:t xml:space="preserve">   This is a </w:t>
-      </w:r>
-      <w:proofErr w:type="spellStart"/>
-      <w:r>
-        <w:t>youtube</w:t>
-      </w:r>
-      <w:proofErr w:type="spellEnd"/>
-      <w:r>
-        <w:t xml:space="preserve"> link for yolov8 object detection on custom </w:t>
-      </w:r>
-      <w:proofErr w:type="gramStart"/>
-      <w:r>
-        <w:t>dataset</w:t>
-      </w:r>
-      <w:proofErr w:type="gramEnd"/>
+        <w:t xml:space="preserve">   This is a youtube link for yolov8 object detection on custom dataset</w:t>
+      </w:r>
     </w:p>
     <w:p>
       <w:pPr>
@@ -352,43 +260,11 @@
           <w:rPr>
             <w:rStyle w:val="Hyperlink"/>
           </w:rPr>
-          <w:t>https://github.com/HasanChamok/Talent-Pro---</w:t>
+          <w:t>https://github.com/HasanChamok/Talent-Pro---Hasan.git</w:t>
         </w:r>
-        <w:proofErr w:type="spellStart"/>
-        <w:r>
-          <w:rPr>
-            <w:rStyle w:val="Hyperlink"/>
-          </w:rPr>
-          <w:t>Hasan.git</w:t>
-        </w:r>
-        <w:proofErr w:type="spellEnd"/>
       </w:hyperlink>
       <w:r>
-        <w:t xml:space="preserve">  this is my </w:t>
-      </w:r>
-      <w:proofErr w:type="spellStart"/>
-      <w:r>
-        <w:t>github</w:t>
-      </w:r>
-      <w:proofErr w:type="spellEnd"/>
-      <w:r>
-        <w:t xml:space="preserve"> repositories and I have merged all the files into this </w:t>
-      </w:r>
-      <w:proofErr w:type="spellStart"/>
-      <w:r>
-        <w:t>github</w:t>
-      </w:r>
-      <w:proofErr w:type="spellEnd"/>
-      <w:r>
-        <w:t xml:space="preserve"> </w:t>
-      </w:r>
-      <w:proofErr w:type="gramStart"/>
-      <w:r>
-        <w:t>repository</w:t>
-      </w:r>
-      <w:proofErr w:type="gramEnd"/>
-      <w:r>
-        <w:t xml:space="preserve"> </w:t>
+        <w:t xml:space="preserve">  this is my github repositories and I have merged all the files into this github repository </w:t>
       </w:r>
     </w:p>
     <w:p/>
@@ -470,13 +346,8 @@
         <w:t>APIs</w:t>
       </w:r>
       <w:r>
-        <w:t xml:space="preserve"> and ml </w:t>
-      </w:r>
-      <w:proofErr w:type="gramStart"/>
-      <w:r>
-        <w:t>models</w:t>
-      </w:r>
-      <w:proofErr w:type="gramEnd"/>
+        <w:t xml:space="preserve"> and ml models</w:t>
+      </w:r>
     </w:p>
     <w:p>
       <w:r>
@@ -591,15 +462,7 @@
         <w:t xml:space="preserve"> models as public API</w:t>
       </w:r>
       <w:r>
-        <w:t xml:space="preserve"> using </w:t>
-      </w:r>
-      <w:proofErr w:type="spellStart"/>
-      <w:r>
-        <w:t>ngrok</w:t>
-      </w:r>
-      <w:proofErr w:type="spellEnd"/>
-      <w:r>
-        <w:t xml:space="preserve"> library</w:t>
+        <w:t xml:space="preserve"> using ngrok library</w:t>
       </w:r>
     </w:p>
     <w:p>
@@ -611,13 +474,8 @@
         </w:numPr>
       </w:pPr>
       <w:r>
-        <w:t xml:space="preserve">Initially learning about YOLO to detect </w:t>
-      </w:r>
-      <w:proofErr w:type="gramStart"/>
-      <w:r>
-        <w:t>object</w:t>
-      </w:r>
-      <w:proofErr w:type="gramEnd"/>
+        <w:t>Initially learning about YOLO to detect object</w:t>
+      </w:r>
     </w:p>
     <w:p>
       <w:r>
@@ -639,15 +497,7 @@
         </w:numPr>
       </w:pPr>
       <w:r>
-        <w:t xml:space="preserve">YOLO Object Detection Using OpenCV </w:t>
-      </w:r>
-      <w:proofErr w:type="gramStart"/>
-      <w:r>
-        <w:t>And</w:t>
-      </w:r>
-      <w:proofErr w:type="gramEnd"/>
-      <w:r>
-        <w:t xml:space="preserve"> Python || Python Project</w:t>
+        <w:t>YOLO Object Detection Using OpenCV And Python || Python Project</w:t>
       </w:r>
       <w:r>
         <w:t xml:space="preserve"> </w:t>
@@ -686,13 +536,8 @@
         </w:numPr>
       </w:pPr>
       <w:r>
-        <w:t xml:space="preserve">Converting the image file into text file format so that it can take the input for the </w:t>
-      </w:r>
-      <w:proofErr w:type="gramStart"/>
-      <w:r>
-        <w:t>model</w:t>
-      </w:r>
-      <w:proofErr w:type="gramEnd"/>
+        <w:t>Converting the image file into text file format so that it can take the input for the model</w:t>
+      </w:r>
     </w:p>
     <w:p>
       <w:r>
@@ -728,273 +573,208 @@
         <w:jc w:val="both"/>
       </w:pPr>
       <w:r>
-        <w:t xml:space="preserve">Trying to build dataset using annotation and xml </w:t>
-      </w:r>
-      <w:proofErr w:type="gramStart"/>
-      <w:r>
-        <w:t>file</w:t>
-      </w:r>
-      <w:proofErr w:type="gramEnd"/>
+        <w:t xml:space="preserve">Trying to build dataset using annotation and xml file </w:t>
+      </w:r>
+    </w:p>
+    <w:p>
+      <w:pPr>
+        <w:pStyle w:val="ListParagraph"/>
+        <w:numPr>
+          <w:ilvl w:val="0"/>
+          <w:numId w:val="5"/>
+        </w:numPr>
+        <w:jc w:val="both"/>
+      </w:pPr>
+      <w:r>
+        <w:t xml:space="preserve">Running the model it will take almost 3 hours to run the model </w:t>
+      </w:r>
+    </w:p>
+    <w:p>
+      <w:pPr>
+        <w:jc w:val="both"/>
+      </w:pPr>
+      <w:r>
+        <w:t xml:space="preserve">13-10-2023 </w:t>
+      </w:r>
+      <w:r>
+        <w:sym w:font="Wingdings" w:char="F0E0"/>
+      </w:r>
+      <w:r>
+        <w:t xml:space="preserve"> Friday:</w:t>
+      </w:r>
+    </w:p>
+    <w:p>
+      <w:pPr>
+        <w:pStyle w:val="ListParagraph"/>
+        <w:numPr>
+          <w:ilvl w:val="0"/>
+          <w:numId w:val="6"/>
+        </w:numPr>
+        <w:jc w:val="both"/>
+      </w:pPr>
+      <w:r>
+        <w:t>Trying to learn how to convert a model into API</w:t>
+      </w:r>
+    </w:p>
+    <w:p>
+      <w:pPr>
+        <w:pStyle w:val="ListParagraph"/>
+        <w:numPr>
+          <w:ilvl w:val="0"/>
+          <w:numId w:val="6"/>
+        </w:numPr>
+        <w:jc w:val="both"/>
+      </w:pPr>
+      <w:r>
+        <w:t>trying to build normal API using python flask or fast API (Both works)</w:t>
+      </w:r>
+    </w:p>
+    <w:p>
+      <w:pPr>
+        <w:pStyle w:val="ListParagraph"/>
+        <w:numPr>
+          <w:ilvl w:val="0"/>
+          <w:numId w:val="6"/>
+        </w:numPr>
+        <w:jc w:val="both"/>
+      </w:pPr>
+      <w:r>
+        <w:t>Main challenge is getting the image file and then converting the image file into text file for input</w:t>
+      </w:r>
+    </w:p>
+    <w:p>
+      <w:pPr>
+        <w:pStyle w:val="ListParagraph"/>
+        <w:numPr>
+          <w:ilvl w:val="0"/>
+          <w:numId w:val="6"/>
+        </w:numPr>
+        <w:jc w:val="both"/>
+      </w:pPr>
+      <w:r>
+        <w:t>How To Deploy Machine Learning Models Using FastAPI-Deployment Of ML Models As API’s</w:t>
+      </w:r>
+    </w:p>
+    <w:p>
+      <w:pPr>
+        <w:jc w:val="both"/>
+      </w:pPr>
+    </w:p>
+    <w:p>
+      <w:pPr>
+        <w:jc w:val="both"/>
+      </w:pPr>
+    </w:p>
+    <w:p>
+      <w:pPr>
+        <w:jc w:val="both"/>
+      </w:pPr>
+      <w:r>
+        <w:t xml:space="preserve">16-10-2023 </w:t>
+      </w:r>
+      <w:r>
+        <w:sym w:font="Wingdings" w:char="F0E0"/>
+      </w:r>
+      <w:r>
+        <w:t xml:space="preserve"> Monday:</w:t>
+      </w:r>
+    </w:p>
+    <w:p>
+      <w:pPr>
+        <w:pStyle w:val="ListParagraph"/>
+        <w:numPr>
+          <w:ilvl w:val="0"/>
+          <w:numId w:val="7"/>
+        </w:numPr>
+        <w:jc w:val="both"/>
+      </w:pPr>
+      <w:r>
+        <w:t>Learning more about the api and how to save the image into the API</w:t>
+      </w:r>
+    </w:p>
+    <w:p>
+      <w:pPr>
+        <w:pStyle w:val="ListParagraph"/>
+        <w:numPr>
+          <w:ilvl w:val="0"/>
+          <w:numId w:val="7"/>
+        </w:numPr>
+        <w:jc w:val="both"/>
+      </w:pPr>
+      <w:r>
+        <w:t>Trying to host the API and finding and also solving the errors in the API</w:t>
+      </w:r>
+    </w:p>
+    <w:p>
+      <w:pPr>
+        <w:pStyle w:val="ListParagraph"/>
+        <w:numPr>
+          <w:ilvl w:val="0"/>
+          <w:numId w:val="7"/>
+        </w:numPr>
+        <w:jc w:val="both"/>
+      </w:pPr>
+      <w:r>
+        <w:t>Api done</w:t>
+      </w:r>
+      <w:r>
+        <w:t xml:space="preserve"> using Flask</w:t>
+      </w:r>
+      <w:r>
+        <w:t xml:space="preserve"> but public host not done</w:t>
+      </w:r>
+    </w:p>
+    <w:p>
+      <w:pPr>
+        <w:jc w:val="both"/>
+      </w:pPr>
+      <w:r>
+        <w:t xml:space="preserve">17-10-2023 </w:t>
+      </w:r>
+      <w:r>
+        <w:sym w:font="Wingdings" w:char="F0E0"/>
+      </w:r>
+      <w:r>
+        <w:t xml:space="preserve"> Tuesday:</w:t>
+      </w:r>
+    </w:p>
+    <w:p>
+      <w:pPr>
+        <w:pStyle w:val="ListParagraph"/>
+        <w:numPr>
+          <w:ilvl w:val="0"/>
+          <w:numId w:val="8"/>
+        </w:numPr>
+        <w:jc w:val="both"/>
+      </w:pPr>
+      <w:r>
+        <w:t xml:space="preserve">Changing into API and html file </w:t>
+      </w:r>
+    </w:p>
+    <w:p>
+      <w:pPr>
+        <w:pStyle w:val="ListParagraph"/>
+        <w:numPr>
+          <w:ilvl w:val="0"/>
+          <w:numId w:val="8"/>
+        </w:numPr>
+        <w:jc w:val="both"/>
+      </w:pPr>
+      <w:r>
+        <w:t xml:space="preserve">2 git repository created for this </w:t>
+      </w:r>
+      <w:r>
+        <w:t>API</w:t>
+      </w:r>
+      <w:r>
+        <w:t xml:space="preserve"> one that renders on index.html</w:t>
+      </w:r>
+      <w:r>
+        <w:t xml:space="preserve"> (link:</w:t>
+      </w:r>
       <w:r>
         <w:t xml:space="preserve"> </w:t>
       </w:r>
-    </w:p>
-    <w:p>
-      <w:pPr>
-        <w:pStyle w:val="ListParagraph"/>
-        <w:numPr>
-          <w:ilvl w:val="0"/>
-          <w:numId w:val="5"/>
-        </w:numPr>
-        <w:jc w:val="both"/>
-      </w:pPr>
-      <w:r>
-        <w:t xml:space="preserve">Running the </w:t>
-      </w:r>
-      <w:proofErr w:type="gramStart"/>
-      <w:r>
-        <w:t>model</w:t>
-      </w:r>
-      <w:proofErr w:type="gramEnd"/>
-      <w:r>
-        <w:t xml:space="preserve"> it will take almost 3 hours to run the model </w:t>
-      </w:r>
-    </w:p>
-    <w:p>
-      <w:pPr>
-        <w:jc w:val="both"/>
-      </w:pPr>
-      <w:r>
-        <w:t xml:space="preserve">13-10-2023 </w:t>
-      </w:r>
-      <w:r>
-        <w:sym w:font="Wingdings" w:char="F0E0"/>
-      </w:r>
-      <w:r>
-        <w:t xml:space="preserve"> Friday:</w:t>
-      </w:r>
-    </w:p>
-    <w:p>
-      <w:pPr>
-        <w:pStyle w:val="ListParagraph"/>
-        <w:numPr>
-          <w:ilvl w:val="0"/>
-          <w:numId w:val="6"/>
-        </w:numPr>
-        <w:jc w:val="both"/>
-      </w:pPr>
-      <w:r>
-        <w:t xml:space="preserve">Trying to learn how to convert a model into </w:t>
-      </w:r>
-      <w:proofErr w:type="gramStart"/>
-      <w:r>
-        <w:t>API</w:t>
-      </w:r>
-      <w:proofErr w:type="gramEnd"/>
-    </w:p>
-    <w:p>
-      <w:pPr>
-        <w:pStyle w:val="ListParagraph"/>
-        <w:numPr>
-          <w:ilvl w:val="0"/>
-          <w:numId w:val="6"/>
-        </w:numPr>
-        <w:jc w:val="both"/>
-      </w:pPr>
-      <w:r>
-        <w:t>trying to build normal API using python flask or fast API (Both works)</w:t>
-      </w:r>
-    </w:p>
-    <w:p>
-      <w:pPr>
-        <w:pStyle w:val="ListParagraph"/>
-        <w:numPr>
-          <w:ilvl w:val="0"/>
-          <w:numId w:val="6"/>
-        </w:numPr>
-        <w:jc w:val="both"/>
-      </w:pPr>
-      <w:r>
-        <w:t xml:space="preserve">Main challenge is getting the image file and then converting the image file into text file for </w:t>
-      </w:r>
-      <w:proofErr w:type="gramStart"/>
-      <w:r>
-        <w:t>input</w:t>
-      </w:r>
-      <w:proofErr w:type="gramEnd"/>
-    </w:p>
-    <w:p>
-      <w:pPr>
-        <w:pStyle w:val="ListParagraph"/>
-        <w:numPr>
-          <w:ilvl w:val="0"/>
-          <w:numId w:val="6"/>
-        </w:numPr>
-        <w:jc w:val="both"/>
-      </w:pPr>
-      <w:r>
-        <w:t xml:space="preserve">How To Deploy Machine Learning Models Using </w:t>
-      </w:r>
-      <w:proofErr w:type="spellStart"/>
-      <w:r>
-        <w:t>FastAPI</w:t>
-      </w:r>
-      <w:proofErr w:type="spellEnd"/>
-      <w:r>
-        <w:t xml:space="preserve">-Deployment </w:t>
-      </w:r>
-      <w:proofErr w:type="gramStart"/>
-      <w:r>
-        <w:t>Of</w:t>
-      </w:r>
-      <w:proofErr w:type="gramEnd"/>
-      <w:r>
-        <w:t xml:space="preserve"> ML Models As API’s</w:t>
-      </w:r>
-    </w:p>
-    <w:p>
-      <w:pPr>
-        <w:jc w:val="both"/>
-      </w:pPr>
-    </w:p>
-    <w:p>
-      <w:pPr>
-        <w:jc w:val="both"/>
-      </w:pPr>
-    </w:p>
-    <w:p>
-      <w:pPr>
-        <w:jc w:val="both"/>
-      </w:pPr>
-      <w:r>
-        <w:t xml:space="preserve">16-10-2023 </w:t>
-      </w:r>
-      <w:r>
-        <w:sym w:font="Wingdings" w:char="F0E0"/>
-      </w:r>
-      <w:r>
-        <w:t xml:space="preserve"> Monday:</w:t>
-      </w:r>
-    </w:p>
-    <w:p>
-      <w:pPr>
-        <w:pStyle w:val="ListParagraph"/>
-        <w:numPr>
-          <w:ilvl w:val="0"/>
-          <w:numId w:val="7"/>
-        </w:numPr>
-        <w:jc w:val="both"/>
-      </w:pPr>
-      <w:r>
-        <w:t xml:space="preserve">Learning more about the </w:t>
-      </w:r>
-      <w:proofErr w:type="spellStart"/>
-      <w:r>
-        <w:t>api</w:t>
-      </w:r>
-      <w:proofErr w:type="spellEnd"/>
-      <w:r>
-        <w:t xml:space="preserve"> and how to save the image into the </w:t>
-      </w:r>
-      <w:proofErr w:type="gramStart"/>
-      <w:r>
-        <w:t>API</w:t>
-      </w:r>
-      <w:proofErr w:type="gramEnd"/>
-    </w:p>
-    <w:p>
-      <w:pPr>
-        <w:pStyle w:val="ListParagraph"/>
-        <w:numPr>
-          <w:ilvl w:val="0"/>
-          <w:numId w:val="7"/>
-        </w:numPr>
-        <w:jc w:val="both"/>
-      </w:pPr>
-      <w:r>
-        <w:t xml:space="preserve">Trying to host the API and finding and also solving the errors in the </w:t>
-      </w:r>
-      <w:proofErr w:type="gramStart"/>
-      <w:r>
-        <w:t>API</w:t>
-      </w:r>
-      <w:proofErr w:type="gramEnd"/>
-    </w:p>
-    <w:p>
-      <w:pPr>
-        <w:pStyle w:val="ListParagraph"/>
-        <w:numPr>
-          <w:ilvl w:val="0"/>
-          <w:numId w:val="7"/>
-        </w:numPr>
-        <w:jc w:val="both"/>
-      </w:pPr>
-      <w:r>
-        <w:t>Api done</w:t>
-      </w:r>
-      <w:r>
-        <w:t xml:space="preserve"> using Flask</w:t>
-      </w:r>
-      <w:r>
-        <w:t xml:space="preserve"> but public host not </w:t>
-      </w:r>
-      <w:proofErr w:type="gramStart"/>
-      <w:r>
-        <w:t>done</w:t>
-      </w:r>
-      <w:proofErr w:type="gramEnd"/>
-    </w:p>
-    <w:p>
-      <w:pPr>
-        <w:jc w:val="both"/>
-      </w:pPr>
-      <w:r>
-        <w:t xml:space="preserve">17-10-2023 </w:t>
-      </w:r>
-      <w:r>
-        <w:sym w:font="Wingdings" w:char="F0E0"/>
-      </w:r>
-      <w:r>
-        <w:t xml:space="preserve"> Tuesday:</w:t>
-      </w:r>
-    </w:p>
-    <w:p>
-      <w:pPr>
-        <w:pStyle w:val="ListParagraph"/>
-        <w:numPr>
-          <w:ilvl w:val="0"/>
-          <w:numId w:val="8"/>
-        </w:numPr>
-        <w:jc w:val="both"/>
-      </w:pPr>
-      <w:r>
-        <w:t xml:space="preserve">Changing into API and html file </w:t>
-      </w:r>
-    </w:p>
-    <w:p>
-      <w:pPr>
-        <w:pStyle w:val="ListParagraph"/>
-        <w:numPr>
-          <w:ilvl w:val="0"/>
-          <w:numId w:val="8"/>
-        </w:numPr>
-        <w:jc w:val="both"/>
-      </w:pPr>
-      <w:r>
-        <w:t xml:space="preserve">2 git repository created for this </w:t>
-      </w:r>
-      <w:r>
-        <w:t>API</w:t>
-      </w:r>
-      <w:r>
-        <w:t xml:space="preserve"> one that renders on index.html</w:t>
-      </w:r>
-      <w:r>
-        <w:t xml:space="preserve"> (link:</w:t>
-      </w:r>
-      <w:r>
-        <w:t xml:space="preserve"> </w:t>
-      </w:r>
       <w:r>
         <w:t>https://github.com/HasanChamok/ImageDetectionToAPI</w:t>
       </w:r>
@@ -1002,15 +782,7 @@
         <w:t>)</w:t>
       </w:r>
       <w:r>
-        <w:t xml:space="preserve"> file another for direct data </w:t>
-      </w:r>
-      <w:proofErr w:type="gramStart"/>
-      <w:r>
-        <w:t>fetching(</w:t>
-      </w:r>
-      <w:proofErr w:type="gramEnd"/>
-      <w:r>
-        <w:t xml:space="preserve">Image) from post man </w:t>
+        <w:t xml:space="preserve"> file another for direct data fetching(Image) from post man </w:t>
       </w:r>
       <w:r>
         <w:t xml:space="preserve"> (</w:t>
@@ -1037,15 +809,7 @@
         <w:jc w:val="both"/>
       </w:pPr>
       <w:r>
-        <w:t xml:space="preserve">Trying to do this for </w:t>
-      </w:r>
-      <w:proofErr w:type="gramStart"/>
-      <w:r>
-        <w:t>videos</w:t>
-      </w:r>
-      <w:proofErr w:type="gramEnd"/>
-      <w:r>
-        <w:t xml:space="preserve"> </w:t>
+        <w:t xml:space="preserve">Trying to do this for videos </w:t>
       </w:r>
     </w:p>
     <w:p>
@@ -1071,15 +835,7 @@
         <w:jc w:val="both"/>
       </w:pPr>
       <w:r>
-        <w:t xml:space="preserve">3 ways to build an </w:t>
-      </w:r>
-      <w:proofErr w:type="gramStart"/>
-      <w:r>
-        <w:t>API :</w:t>
-      </w:r>
-      <w:proofErr w:type="gramEnd"/>
-      <w:r>
-        <w:t xml:space="preserve"> Flask , Fast Api and pickle (currently I’m using Flask later I will try to use Fast Api and pickle</w:t>
+        <w:t>3 ways to build an API : Flask , Fast Api and pickle (currently I’m using Flask later I will try to use Fast Api and pickle</w:t>
       </w:r>
       <w:r>
         <w:t xml:space="preserve"> to compare the results</w:t>
@@ -1098,15 +854,7 @@
         <w:jc w:val="both"/>
       </w:pPr>
       <w:r>
-        <w:t xml:space="preserve">Image and Video object detection learning </w:t>
-      </w:r>
-      <w:proofErr w:type="gramStart"/>
-      <w:r>
-        <w:t>done</w:t>
-      </w:r>
-      <w:proofErr w:type="gramEnd"/>
-      <w:r>
-        <w:t xml:space="preserve"> </w:t>
+        <w:t xml:space="preserve">Image and Video object detection learning done </w:t>
       </w:r>
     </w:p>
     <w:p>
@@ -1286,13 +1034,8 @@
         </w:numPr>
       </w:pPr>
       <w:r>
-        <w:t xml:space="preserve">Learning about the internal structure of YOLO to find out the best possible output from </w:t>
-      </w:r>
-      <w:proofErr w:type="gramStart"/>
-      <w:r>
-        <w:t>dataset</w:t>
-      </w:r>
-      <w:proofErr w:type="gramEnd"/>
+        <w:t>Learning about the internal structure of YOLO to find out the best possible output from dataset</w:t>
+      </w:r>
     </w:p>
     <w:p>
       <w:pPr>
@@ -1303,13 +1046,8 @@
         </w:numPr>
       </w:pPr>
       <w:r>
-        <w:t xml:space="preserve">Trying to run the app in the lower version of python for better </w:t>
-      </w:r>
-      <w:proofErr w:type="gramStart"/>
-      <w:r>
-        <w:t>performance</w:t>
-      </w:r>
-      <w:proofErr w:type="gramEnd"/>
+        <w:t>Trying to run the app in the lower version of python for better performance</w:t>
+      </w:r>
     </w:p>
     <w:p/>
     <w:p>
@@ -1332,15 +1070,7 @@
         </w:numPr>
       </w:pPr>
       <w:r>
-        <w:t xml:space="preserve">Python lower version error </w:t>
-      </w:r>
-      <w:proofErr w:type="gramStart"/>
-      <w:r>
-        <w:t>solved</w:t>
-      </w:r>
-      <w:proofErr w:type="gramEnd"/>
-      <w:r>
-        <w:t xml:space="preserve"> </w:t>
+        <w:t xml:space="preserve">Python lower version error solved </w:t>
       </w:r>
     </w:p>
     <w:p>
@@ -1352,13 +1082,8 @@
         </w:numPr>
       </w:pPr>
       <w:r>
-        <w:t xml:space="preserve">Gathered knowledge about </w:t>
-      </w:r>
-      <w:proofErr w:type="gramStart"/>
-      <w:r>
-        <w:t>environment</w:t>
-      </w:r>
-      <w:proofErr w:type="gramEnd"/>
+        <w:t>Gathered knowledge about environment</w:t>
+      </w:r>
     </w:p>
     <w:p>
       <w:pPr>
@@ -1369,13 +1094,8 @@
         </w:numPr>
       </w:pPr>
       <w:r>
-        <w:t xml:space="preserve">Create an environment before doing any flask </w:t>
-      </w:r>
-      <w:proofErr w:type="gramStart"/>
-      <w:r>
-        <w:t>project</w:t>
-      </w:r>
-      <w:proofErr w:type="gramEnd"/>
+        <w:t>Create an environment before doing any flask project</w:t>
+      </w:r>
     </w:p>
     <w:p>
       <w:pPr>
@@ -1386,23 +1106,7 @@
         </w:numPr>
       </w:pPr>
       <w:r>
-        <w:t xml:space="preserve">Then write this command “pip freeze &gt;&gt; requirements.txt” this command will save all the necessary libraries into the txt file and later it can be used to push the code into </w:t>
-      </w:r>
-      <w:proofErr w:type="spellStart"/>
-      <w:r>
-        <w:t>github</w:t>
-      </w:r>
-      <w:proofErr w:type="spellEnd"/>
-      <w:r>
-        <w:t xml:space="preserve"> </w:t>
-      </w:r>
-      <w:proofErr w:type="gramStart"/>
-      <w:r>
-        <w:t>and also</w:t>
-      </w:r>
-      <w:proofErr w:type="gramEnd"/>
-      <w:r>
-        <w:t xml:space="preserve"> no need to push the environment to the repository.</w:t>
+        <w:t>Then write this command “pip freeze &gt;&gt; requirements.txt” this command will save all the necessary libraries into the txt file and later it can be used to push the code into github and also no need to push the environment to the repository.</w:t>
       </w:r>
     </w:p>
     <w:p>
@@ -1436,23 +1140,7 @@
         </w:numPr>
       </w:pPr>
       <w:r>
-        <w:t xml:space="preserve">Used the pre trained yolov8 model named as yolov8n.pt to test data and also building a new </w:t>
-      </w:r>
-      <w:proofErr w:type="spellStart"/>
-      <w:r>
-        <w:t>api</w:t>
-      </w:r>
-      <w:proofErr w:type="spellEnd"/>
-      <w:r>
-        <w:t xml:space="preserve"> that will do the task in fewer time and in lower version of the </w:t>
-      </w:r>
-      <w:proofErr w:type="gramStart"/>
-      <w:r>
-        <w:t>python</w:t>
-      </w:r>
-      <w:proofErr w:type="gramEnd"/>
-      <w:r>
-        <w:t xml:space="preserve"> </w:t>
+        <w:t xml:space="preserve">Used the pre trained yolov8 model named as yolov8n.pt to test data and also building a new api that will do the task in fewer time and in lower version of the python </w:t>
       </w:r>
     </w:p>
     <w:p>
@@ -1472,13 +1160,8 @@
         </w:r>
       </w:hyperlink>
       <w:r>
-        <w:t xml:space="preserve">   This is the repository where the codes are </w:t>
-      </w:r>
-      <w:proofErr w:type="gramStart"/>
-      <w:r>
-        <w:t>saved</w:t>
-      </w:r>
-      <w:proofErr w:type="gramEnd"/>
+        <w:t xml:space="preserve">   This is the repository where the codes are saved</w:t>
+      </w:r>
     </w:p>
     <w:p>
       <w:r>
@@ -1500,31 +1183,7 @@
         </w:numPr>
       </w:pPr>
       <w:r>
-        <w:t xml:space="preserve">Completing the previous and trying to deploy it into public host like </w:t>
-      </w:r>
-      <w:proofErr w:type="spellStart"/>
-      <w:r>
-        <w:t>zeet</w:t>
-      </w:r>
-      <w:proofErr w:type="spellEnd"/>
-      <w:r>
-        <w:t xml:space="preserve"> or Heroku or render or </w:t>
-      </w:r>
-      <w:proofErr w:type="spellStart"/>
-      <w:r>
-        <w:t>vercel</w:t>
-      </w:r>
-      <w:proofErr w:type="spellEnd"/>
-      <w:r>
-        <w:t xml:space="preserve"> (Failed to deploy it in the newer version of python that’s why trying the older version of </w:t>
-      </w:r>
-      <w:proofErr w:type="gramStart"/>
-      <w:r>
-        <w:t>python )</w:t>
-      </w:r>
-      <w:proofErr w:type="gramEnd"/>
-      <w:r>
-        <w:t xml:space="preserve"> </w:t>
+        <w:t xml:space="preserve">Completing the previous and trying to deploy it into public host like zeet or Heroku or render or vercel (Failed to deploy it in the newer version of python that’s why trying the older version of python ) </w:t>
       </w:r>
     </w:p>
     <w:p>
@@ -1536,23 +1195,7 @@
         </w:numPr>
       </w:pPr>
       <w:r>
-        <w:t xml:space="preserve">Learning about neural network which is used to build the yolo </w:t>
-      </w:r>
-      <w:proofErr w:type="gramStart"/>
-      <w:r>
-        <w:t>models and it</w:t>
-      </w:r>
-      <w:proofErr w:type="gramEnd"/>
-      <w:r>
-        <w:t xml:space="preserve"> will help to understand the yolo model </w:t>
-      </w:r>
-      <w:proofErr w:type="gramStart"/>
-      <w:r>
-        <w:t>and also</w:t>
-      </w:r>
-      <w:proofErr w:type="gramEnd"/>
-      <w:r>
-        <w:t xml:space="preserve"> </w:t>
+        <w:t xml:space="preserve">Learning about neural network which is used to build the yolo models and it will help to understand the yolo model and also </w:t>
       </w:r>
       <w:r>
         <w:t xml:space="preserve">optimize the model if </w:t>
@@ -1581,17 +1224,7 @@
         </w:numPr>
       </w:pPr>
       <w:r>
-        <w:t xml:space="preserve">Trying to learn about image classification and building an </w:t>
-      </w:r>
-      <w:proofErr w:type="spellStart"/>
-      <w:proofErr w:type="gramStart"/>
-      <w:r>
-        <w:t>api</w:t>
-      </w:r>
-      <w:proofErr w:type="spellEnd"/>
-      <w:proofErr w:type="gramEnd"/>
-      <w:r>
-        <w:t xml:space="preserve"> for gender and age </w:t>
+        <w:t xml:space="preserve">Trying to learn about image classification and building an api for gender and age </w:t>
       </w:r>
       <w:r>
         <w:t>detection.</w:t>
@@ -1669,23 +1302,8 @@
           <w:numId w:val="17"/>
         </w:numPr>
       </w:pPr>
-      <w:proofErr w:type="spellStart"/>
-      <w:proofErr w:type="gramStart"/>
-      <w:r>
-        <w:t>Cant</w:t>
-      </w:r>
-      <w:proofErr w:type="spellEnd"/>
-      <w:proofErr w:type="gramEnd"/>
-      <w:r>
-        <w:t xml:space="preserve"> do any task due to network issue (No internet and cannot run any file in the google </w:t>
-      </w:r>
-      <w:proofErr w:type="spellStart"/>
-      <w:r>
-        <w:t>colab</w:t>
-      </w:r>
-      <w:proofErr w:type="spellEnd"/>
-      <w:r>
-        <w:t xml:space="preserve"> because of getting disconnect all the time)</w:t>
+      <w:r>
+        <w:t>Cant do any task due to network issue (No internet and cannot run any file in the google colab because of getting disconnect all the time)</w:t>
       </w:r>
     </w:p>
     <w:p>
@@ -1696,13 +1314,8 @@
         <w:sym w:font="Wingdings" w:char="F0E0"/>
       </w:r>
       <w:r>
-        <w:t xml:space="preserve"> Tuesday: Took a </w:t>
-      </w:r>
-      <w:proofErr w:type="gramStart"/>
-      <w:r>
-        <w:t>leave</w:t>
-      </w:r>
-      <w:proofErr w:type="gramEnd"/>
+        <w:t xml:space="preserve"> Tuesday: Took a leave</w:t>
+      </w:r>
     </w:p>
     <w:p>
       <w:r>
@@ -1724,13 +1337,8 @@
         </w:numPr>
       </w:pPr>
       <w:r>
-        <w:t xml:space="preserve">Created own dataset for gender detection as the previous model was very week at detecting </w:t>
-      </w:r>
-      <w:proofErr w:type="gramStart"/>
-      <w:r>
-        <w:t>genders</w:t>
-      </w:r>
-      <w:proofErr w:type="gramEnd"/>
+        <w:t>Created own dataset for gender detection as the previous model was very week at detecting genders</w:t>
+      </w:r>
     </w:p>
     <w:p>
       <w:pPr>
@@ -1741,13 +1349,8 @@
         </w:numPr>
       </w:pPr>
       <w:r>
-        <w:t xml:space="preserve">Downloaded more than 1800 images and annotated </w:t>
-      </w:r>
-      <w:proofErr w:type="gramStart"/>
-      <w:r>
-        <w:t>them</w:t>
-      </w:r>
-      <w:proofErr w:type="gramEnd"/>
+        <w:t>Downloaded more than 1800 images and annotated them</w:t>
+      </w:r>
     </w:p>
     <w:p>
       <w:r>
@@ -1769,13 +1372,8 @@
         </w:numPr>
       </w:pPr>
       <w:r>
-        <w:t xml:space="preserve">Training done for gender detection </w:t>
-      </w:r>
-      <w:proofErr w:type="gramStart"/>
-      <w:r>
-        <w:t>model</w:t>
-      </w:r>
-      <w:proofErr w:type="gramEnd"/>
+        <w:t>Training done for gender detection model</w:t>
+      </w:r>
     </w:p>
     <w:p>
       <w:pPr>
@@ -1786,15 +1384,7 @@
         </w:numPr>
       </w:pPr>
       <w:r>
-        <w:t xml:space="preserve">It took a lot of time to train the model as it </w:t>
-      </w:r>
-      <w:proofErr w:type="gramStart"/>
-      <w:r>
-        <w:t>is working</w:t>
-      </w:r>
-      <w:proofErr w:type="gramEnd"/>
-      <w:r>
-        <w:t xml:space="preserve"> with images and needs a good GPU.</w:t>
+        <w:t>It took a lot of time to train the model as it is working with images and needs a good GPU.</w:t>
       </w:r>
     </w:p>
     <w:p>
@@ -1806,23 +1396,7 @@
         </w:numPr>
       </w:pPr>
       <w:r>
-        <w:t xml:space="preserve">Used online platform like google </w:t>
-      </w:r>
-      <w:proofErr w:type="spellStart"/>
-      <w:r>
-        <w:t>colab</w:t>
-      </w:r>
-      <w:proofErr w:type="spellEnd"/>
-      <w:r>
-        <w:t xml:space="preserve"> to train the </w:t>
-      </w:r>
-      <w:proofErr w:type="gramStart"/>
-      <w:r>
-        <w:t>model</w:t>
-      </w:r>
-      <w:proofErr w:type="gramEnd"/>
-      <w:r>
-        <w:t xml:space="preserve"> </w:t>
+        <w:t xml:space="preserve">Used online platform like google colab to train the model </w:t>
       </w:r>
     </w:p>
     <w:p>
@@ -1834,15 +1408,7 @@
         </w:numPr>
       </w:pPr>
       <w:r>
-        <w:t xml:space="preserve">The has a very good </w:t>
-      </w:r>
-      <w:proofErr w:type="gramStart"/>
-      <w:r>
-        <w:t>accuracy</w:t>
-      </w:r>
-      <w:proofErr w:type="gramEnd"/>
-      <w:r>
-        <w:t xml:space="preserve"> </w:t>
+        <w:t xml:space="preserve">The has a very good accuracy </w:t>
       </w:r>
     </w:p>
     <w:p>
@@ -1865,13 +1431,8 @@
         </w:numPr>
       </w:pPr>
       <w:r>
-        <w:t xml:space="preserve">Building an API using the custom dataset trained model from yolo model which was saved to weights folder and the model was named as </w:t>
-      </w:r>
-      <w:proofErr w:type="gramStart"/>
-      <w:r>
-        <w:t>best.pt</w:t>
-      </w:r>
-      <w:proofErr w:type="gramEnd"/>
+        <w:t>Building an API using the custom dataset trained model from yolo model which was saved to weights folder and the model was named as best.pt</w:t>
+      </w:r>
     </w:p>
     <w:p>
       <w:pPr>
@@ -1882,15 +1443,7 @@
         </w:numPr>
       </w:pPr>
       <w:r>
-        <w:t xml:space="preserve">Trying to use that model to detect male and female gender in images and videos but it is not working </w:t>
-      </w:r>
-      <w:proofErr w:type="gramStart"/>
-      <w:r>
-        <w:t>again</w:t>
-      </w:r>
-      <w:proofErr w:type="gramEnd"/>
-      <w:r>
-        <w:t xml:space="preserve"> </w:t>
+        <w:t xml:space="preserve">Trying to use that model to detect male and female gender in images and videos but it is not working again </w:t>
       </w:r>
     </w:p>
     <w:p>
@@ -1902,15 +1455,7 @@
         </w:numPr>
       </w:pPr>
       <w:r>
-        <w:t xml:space="preserve">Need to find another way of building the API again to make it </w:t>
-      </w:r>
-      <w:proofErr w:type="gramStart"/>
-      <w:r>
-        <w:t>work</w:t>
-      </w:r>
-      <w:proofErr w:type="gramEnd"/>
-      <w:r>
-        <w:t xml:space="preserve"> </w:t>
+        <w:t xml:space="preserve">Need to find another way of building the API again to make it work </w:t>
       </w:r>
     </w:p>
     <w:p>
@@ -1922,29 +1467,8 @@
         </w:numPr>
       </w:pPr>
       <w:r>
-        <w:t xml:space="preserve">Also tried to learn about Nest </w:t>
-      </w:r>
-      <w:proofErr w:type="spellStart"/>
-      <w:r>
-        <w:t>js</w:t>
-      </w:r>
-      <w:proofErr w:type="spellEnd"/>
-      <w:r>
-        <w:t xml:space="preserve"> so that the API can be used with the python </w:t>
-      </w:r>
-      <w:proofErr w:type="spellStart"/>
-      <w:r>
-        <w:t>api</w:t>
-      </w:r>
-      <w:proofErr w:type="spellEnd"/>
-      <w:r>
-        <w:t xml:space="preserve"> for further </w:t>
-      </w:r>
-      <w:proofErr w:type="gramStart"/>
-      <w:r>
-        <w:t>use</w:t>
-      </w:r>
-      <w:proofErr w:type="gramEnd"/>
+        <w:t>Also tried to learn about Nest js so that the API can be used with the python api for further use</w:t>
+      </w:r>
     </w:p>
     <w:p/>
     <w:p>
@@ -1967,15 +1491,7 @@
         </w:numPr>
       </w:pPr>
       <w:r>
-        <w:t xml:space="preserve">Tried to do the gender detection on my laptop that was not working in the office </w:t>
-      </w:r>
-      <w:proofErr w:type="gramStart"/>
-      <w:r>
-        <w:t>laptop</w:t>
-      </w:r>
-      <w:proofErr w:type="gramEnd"/>
-      <w:r>
-        <w:t xml:space="preserve"> </w:t>
+        <w:t xml:space="preserve">Tried to do the gender detection on my laptop that was not working in the office laptop </w:t>
       </w:r>
     </w:p>
     <w:p>
@@ -1987,15 +1503,7 @@
         </w:numPr>
       </w:pPr>
       <w:r>
-        <w:t xml:space="preserve">Worked properly on my </w:t>
-      </w:r>
-      <w:proofErr w:type="gramStart"/>
-      <w:r>
-        <w:t>computer</w:t>
-      </w:r>
-      <w:proofErr w:type="gramEnd"/>
-      <w:r>
-        <w:t xml:space="preserve"> </w:t>
+        <w:t xml:space="preserve">Worked properly on my computer </w:t>
       </w:r>
     </w:p>
     <w:p>
@@ -2017,21 +1525,8 @@
           <w:numId w:val="24"/>
         </w:numPr>
       </w:pPr>
-      <w:proofErr w:type="spellStart"/>
-      <w:r>
-        <w:t>Reseted</w:t>
-      </w:r>
-      <w:proofErr w:type="spellEnd"/>
-      <w:r>
-        <w:t xml:space="preserve"> the laptop and again downloaded all the necessary files </w:t>
-      </w:r>
-      <w:proofErr w:type="gramStart"/>
-      <w:r>
-        <w:t>again</w:t>
-      </w:r>
-      <w:proofErr w:type="gramEnd"/>
-      <w:r>
-        <w:t xml:space="preserve"> </w:t>
+      <w:r>
+        <w:t xml:space="preserve">Reseted the laptop and again downloaded all the necessary files again </w:t>
       </w:r>
     </w:p>
     <w:p>
@@ -2042,13 +1537,8 @@
           <w:numId w:val="24"/>
         </w:numPr>
       </w:pPr>
-      <w:proofErr w:type="gramStart"/>
-      <w:r>
-        <w:t>Finally</w:t>
-      </w:r>
-      <w:proofErr w:type="gramEnd"/>
-      <w:r>
-        <w:t xml:space="preserve"> the gender detection worked for front face and for both in videos and images</w:t>
+      <w:r>
+        <w:t>Finally the gender detection worked for front face and for both in videos and images</w:t>
       </w:r>
     </w:p>
     <w:p>
@@ -2071,15 +1561,7 @@
         </w:numPr>
       </w:pPr>
       <w:r>
-        <w:t xml:space="preserve">Preparing dataset for the nudity detection and as this is a classification type </w:t>
-      </w:r>
-      <w:proofErr w:type="gramStart"/>
-      <w:r>
-        <w:t>detection</w:t>
-      </w:r>
-      <w:proofErr w:type="gramEnd"/>
-      <w:r>
-        <w:t xml:space="preserve"> so I have to do full code from the beginning </w:t>
+        <w:t xml:space="preserve">Preparing dataset for the nudity detection and as this is a classification type detection so I have to do full code from the beginning </w:t>
       </w:r>
     </w:p>
     <w:p>
@@ -2097,13 +1579,8 @@
         <w:t>resetting</w:t>
       </w:r>
       <w:r>
-        <w:t xml:space="preserve"> process of the </w:t>
-      </w:r>
-      <w:proofErr w:type="gramStart"/>
-      <w:r>
-        <w:t>laptop</w:t>
-      </w:r>
-      <w:proofErr w:type="gramEnd"/>
+        <w:t xml:space="preserve"> process of the laptop</w:t>
+      </w:r>
     </w:p>
     <w:p>
       <w:r>
@@ -2131,15 +1608,7 @@
         </w:numPr>
       </w:pPr>
       <w:r>
-        <w:t xml:space="preserve">Learning web scrapping for downloading </w:t>
-      </w:r>
-      <w:proofErr w:type="gramStart"/>
-      <w:r>
-        <w:t>image</w:t>
-      </w:r>
-      <w:proofErr w:type="gramEnd"/>
-      <w:r>
-        <w:t xml:space="preserve"> and dataset from web pages that will be necessary for the Nudity detection from Videos.</w:t>
+        <w:t>Learning web scrapping for downloading image and dataset from web pages that will be necessary for the Nudity detection from Videos.</w:t>
       </w:r>
     </w:p>
     <w:p>
@@ -2152,15 +1621,7 @@
       </w:pPr>
       <w:r>
         <w:lastRenderedPageBreak/>
-        <w:t xml:space="preserve">Using scrapy which is a build in python library for web </w:t>
-      </w:r>
-      <w:proofErr w:type="gramStart"/>
-      <w:r>
-        <w:t>scrapping</w:t>
-      </w:r>
-      <w:proofErr w:type="gramEnd"/>
-      <w:r>
-        <w:t xml:space="preserve"> </w:t>
+        <w:t xml:space="preserve">Using scrapy which is a build in python library for web scrapping </w:t>
       </w:r>
     </w:p>
     <w:p>
@@ -2178,13 +1639,8 @@
         <w:t>,</w:t>
       </w:r>
       <w:r>
-        <w:t xml:space="preserve"> we have to install the library by the following </w:t>
-      </w:r>
-      <w:proofErr w:type="gramStart"/>
-      <w:r>
-        <w:t>command</w:t>
-      </w:r>
-      <w:proofErr w:type="gramEnd"/>
+        <w:t xml:space="preserve"> we have to install the library by the following command</w:t>
+      </w:r>
     </w:p>
     <w:p>
       <w:pPr>
@@ -2198,13 +1654,8 @@
         <w:t>pip install</w:t>
       </w:r>
       <w:r>
-        <w:t xml:space="preserve"> </w:t>
-      </w:r>
-      <w:proofErr w:type="gramStart"/>
-      <w:r>
-        <w:t>scrapy</w:t>
-      </w:r>
-      <w:proofErr w:type="gramEnd"/>
+        <w:t xml:space="preserve"> scrapy</w:t>
+      </w:r>
     </w:p>
     <w:p>
       <w:pPr>
@@ -2229,13 +1680,8 @@
         <w:t xml:space="preserve"> This is the link for learning scrapy</w:t>
       </w:r>
       <w:r>
-        <w:t xml:space="preserve"> from </w:t>
-      </w:r>
-      <w:proofErr w:type="gramStart"/>
-      <w:r>
-        <w:t>videos</w:t>
-      </w:r>
-      <w:proofErr w:type="gramEnd"/>
+        <w:t xml:space="preserve"> from videos</w:t>
+      </w:r>
     </w:p>
     <w:p>
       <w:r>
@@ -2263,13 +1709,8 @@
         </w:numPr>
       </w:pPr>
       <w:r>
-        <w:t xml:space="preserve">Git cloned all the git repositories and put them into a </w:t>
-      </w:r>
-      <w:proofErr w:type="gramStart"/>
-      <w:r>
-        <w:t>folder</w:t>
-      </w:r>
-      <w:proofErr w:type="gramEnd"/>
+        <w:t>Git cloned all the git repositories and put them into a folder</w:t>
+      </w:r>
     </w:p>
     <w:p>
       <w:pPr>
@@ -2280,23 +1721,7 @@
         </w:numPr>
       </w:pPr>
       <w:r>
-        <w:t xml:space="preserve">Created a new </w:t>
-      </w:r>
-      <w:proofErr w:type="spellStart"/>
-      <w:r>
-        <w:t>git</w:t>
-      </w:r>
-      <w:proofErr w:type="spellEnd"/>
-      <w:r>
-        <w:t xml:space="preserve"> repo and pushed all the files into that repo so all of my codes are in one </w:t>
-      </w:r>
-      <w:proofErr w:type="gramStart"/>
-      <w:r>
-        <w:t>repositories</w:t>
-      </w:r>
-      <w:proofErr w:type="gramEnd"/>
-      <w:r>
-        <w:t xml:space="preserve"> now. </w:t>
+        <w:t xml:space="preserve">Created a new git repo and pushed all the files into that repo so all of my codes are in one repositories now. </w:t>
       </w:r>
     </w:p>
     <w:p>
@@ -2312,27 +1737,11 @@
           <w:rPr>
             <w:rStyle w:val="Hyperlink"/>
           </w:rPr>
-          <w:t>https://github.com/HasanChamok/Talent-Pro---</w:t>
+          <w:t>https://github.com/HasanChamok/Talent-Pro---Hasan.git</w:t>
         </w:r>
-        <w:proofErr w:type="spellStart"/>
-        <w:r>
-          <w:rPr>
-            <w:rStyle w:val="Hyperlink"/>
-          </w:rPr>
-          <w:t>Hasan.git</w:t>
-        </w:r>
-        <w:proofErr w:type="spellEnd"/>
       </w:hyperlink>
       <w:r>
-        <w:t xml:space="preserve">  this is the </w:t>
-      </w:r>
-      <w:proofErr w:type="spellStart"/>
-      <w:r>
-        <w:t>github</w:t>
-      </w:r>
-      <w:proofErr w:type="spellEnd"/>
-      <w:r>
-        <w:t xml:space="preserve"> repositories that all the files have been merged to.</w:t>
+        <w:t xml:space="preserve">  this is the github repositories that all the files have been merged to.</w:t>
       </w:r>
     </w:p>
     <w:p>
@@ -2403,6 +1812,64 @@
       </w:r>
       <w:r>
         <w:t>.</w:t>
+      </w:r>
+    </w:p>
+    <w:p>
+      <w:r>
+        <w:t xml:space="preserve">14-11-2023 </w:t>
+      </w:r>
+      <w:r>
+        <w:sym w:font="Wingdings" w:char="F0E0"/>
+      </w:r>
+      <w:r>
+        <w:t xml:space="preserve"> Tuesday:</w:t>
+      </w:r>
+    </w:p>
+    <w:p>
+      <w:pPr>
+        <w:pStyle w:val="ListParagraph"/>
+        <w:numPr>
+          <w:ilvl w:val="0"/>
+          <w:numId w:val="30"/>
+        </w:numPr>
+      </w:pPr>
+      <w:r>
+        <w:t>Prepared the previous gender detection code and all detection code in ‘Gender-Web-Site’ folder.</w:t>
+      </w:r>
+    </w:p>
+    <w:p>
+      <w:pPr>
+        <w:pStyle w:val="ListParagraph"/>
+        <w:numPr>
+          <w:ilvl w:val="0"/>
+          <w:numId w:val="30"/>
+        </w:numPr>
+      </w:pPr>
+      <w:r>
+        <w:t>Also furnished the API code for both codes.</w:t>
+      </w:r>
+    </w:p>
+    <w:p>
+      <w:r>
+        <w:t xml:space="preserve">15-11-2023 </w:t>
+      </w:r>
+      <w:r>
+        <w:sym w:font="Wingdings" w:char="F0E0"/>
+      </w:r>
+      <w:r>
+        <w:t xml:space="preserve"> Wednesday:</w:t>
+      </w:r>
+    </w:p>
+    <w:p>
+      <w:pPr>
+        <w:pStyle w:val="ListParagraph"/>
+        <w:numPr>
+          <w:ilvl w:val="0"/>
+          <w:numId w:val="31"/>
+        </w:numPr>
+      </w:pPr>
+      <w:r>
+        <w:t>Learning about mongo db and how to connect mongo db to flask so that the data’s can be stored and fetched from the dataset and Do the CRUD operation later.</w:t>
       </w:r>
     </w:p>
     <w:p/>
@@ -2990,6 +2457,119 @@
     </w:lvl>
   </w:abstractNum>
   <w:abstractNum w:abstractNumId="5" w15:restartNumberingAfterBreak="0">
+    <w:nsid w:val="1C370EF8"/>
+    <w:multiLevelType w:val="hybridMultilevel"/>
+    <w:tmpl w:val="EDFA503C"/>
+    <w:lvl w:ilvl="0" w:tplc="04090001">
+      <w:start w:val="1"/>
+      <w:numFmt w:val="bullet"/>
+      <w:lvlText w:val=""/>
+      <w:lvlJc w:val="left"/>
+      <w:pPr>
+        <w:ind w:left="720" w:hanging="360"/>
+      </w:pPr>
+      <w:rPr>
+        <w:rFonts w:ascii="Symbol" w:hAnsi="Symbol" w:hint="default"/>
+      </w:rPr>
+    </w:lvl>
+    <w:lvl w:ilvl="1" w:tplc="04090003" w:tentative="1">
+      <w:start w:val="1"/>
+      <w:numFmt w:val="bullet"/>
+      <w:lvlText w:val="o"/>
+      <w:lvlJc w:val="left"/>
+      <w:pPr>
+        <w:ind w:left="1440" w:hanging="360"/>
+      </w:pPr>
+      <w:rPr>
+        <w:rFonts w:ascii="Courier New" w:hAnsi="Courier New" w:cs="Courier New" w:hint="default"/>
+      </w:rPr>
+    </w:lvl>
+    <w:lvl w:ilvl="2" w:tplc="04090005" w:tentative="1">
+      <w:start w:val="1"/>
+      <w:numFmt w:val="bullet"/>
+      <w:lvlText w:val=""/>
+      <w:lvlJc w:val="left"/>
+      <w:pPr>
+        <w:ind w:left="2160" w:hanging="360"/>
+      </w:pPr>
+      <w:rPr>
+        <w:rFonts w:ascii="Wingdings" w:hAnsi="Wingdings" w:hint="default"/>
+      </w:rPr>
+    </w:lvl>
+    <w:lvl w:ilvl="3" w:tplc="04090001" w:tentative="1">
+      <w:start w:val="1"/>
+      <w:numFmt w:val="bullet"/>
+      <w:lvlText w:val=""/>
+      <w:lvlJc w:val="left"/>
+      <w:pPr>
+        <w:ind w:left="2880" w:hanging="360"/>
+      </w:pPr>
+      <w:rPr>
+        <w:rFonts w:ascii="Symbol" w:hAnsi="Symbol" w:hint="default"/>
+      </w:rPr>
+    </w:lvl>
+    <w:lvl w:ilvl="4" w:tplc="04090003" w:tentative="1">
+      <w:start w:val="1"/>
+      <w:numFmt w:val="bullet"/>
+      <w:lvlText w:val="o"/>
+      <w:lvlJc w:val="left"/>
+      <w:pPr>
+        <w:ind w:left="3600" w:hanging="360"/>
+      </w:pPr>
+      <w:rPr>
+        <w:rFonts w:ascii="Courier New" w:hAnsi="Courier New" w:cs="Courier New" w:hint="default"/>
+      </w:rPr>
+    </w:lvl>
+    <w:lvl w:ilvl="5" w:tplc="04090005" w:tentative="1">
+      <w:start w:val="1"/>
+      <w:numFmt w:val="bullet"/>
+      <w:lvlText w:val=""/>
+      <w:lvlJc w:val="left"/>
+      <w:pPr>
+        <w:ind w:left="4320" w:hanging="360"/>
+      </w:pPr>
+      <w:rPr>
+        <w:rFonts w:ascii="Wingdings" w:hAnsi="Wingdings" w:hint="default"/>
+      </w:rPr>
+    </w:lvl>
+    <w:lvl w:ilvl="6" w:tplc="04090001" w:tentative="1">
+      <w:start w:val="1"/>
+      <w:numFmt w:val="bullet"/>
+      <w:lvlText w:val=""/>
+      <w:lvlJc w:val="left"/>
+      <w:pPr>
+        <w:ind w:left="5040" w:hanging="360"/>
+      </w:pPr>
+      <w:rPr>
+        <w:rFonts w:ascii="Symbol" w:hAnsi="Symbol" w:hint="default"/>
+      </w:rPr>
+    </w:lvl>
+    <w:lvl w:ilvl="7" w:tplc="04090003" w:tentative="1">
+      <w:start w:val="1"/>
+      <w:numFmt w:val="bullet"/>
+      <w:lvlText w:val="o"/>
+      <w:lvlJc w:val="left"/>
+      <w:pPr>
+        <w:ind w:left="5760" w:hanging="360"/>
+      </w:pPr>
+      <w:rPr>
+        <w:rFonts w:ascii="Courier New" w:hAnsi="Courier New" w:cs="Courier New" w:hint="default"/>
+      </w:rPr>
+    </w:lvl>
+    <w:lvl w:ilvl="8" w:tplc="04090005" w:tentative="1">
+      <w:start w:val="1"/>
+      <w:numFmt w:val="bullet"/>
+      <w:lvlText w:val=""/>
+      <w:lvlJc w:val="left"/>
+      <w:pPr>
+        <w:ind w:left="6480" w:hanging="360"/>
+      </w:pPr>
+      <w:rPr>
+        <w:rFonts w:ascii="Wingdings" w:hAnsi="Wingdings" w:hint="default"/>
+      </w:rPr>
+    </w:lvl>
+  </w:abstractNum>
+  <w:abstractNum w:abstractNumId="6" w15:restartNumberingAfterBreak="0">
     <w:nsid w:val="1D2B3EBA"/>
     <w:multiLevelType w:val="hybridMultilevel"/>
     <w:tmpl w:val="4A10CBB0"/>
@@ -3102,7 +2682,7 @@
       </w:rPr>
     </w:lvl>
   </w:abstractNum>
-  <w:abstractNum w:abstractNumId="6" w15:restartNumberingAfterBreak="0">
+  <w:abstractNum w:abstractNumId="7" w15:restartNumberingAfterBreak="0">
     <w:nsid w:val="21737D20"/>
     <w:multiLevelType w:val="hybridMultilevel"/>
     <w:tmpl w:val="2D8A724C"/>
@@ -3215,7 +2795,7 @@
       </w:rPr>
     </w:lvl>
   </w:abstractNum>
-  <w:abstractNum w:abstractNumId="7" w15:restartNumberingAfterBreak="0">
+  <w:abstractNum w:abstractNumId="8" w15:restartNumberingAfterBreak="0">
     <w:nsid w:val="219E6A46"/>
     <w:multiLevelType w:val="hybridMultilevel"/>
     <w:tmpl w:val="951E2BAE"/>
@@ -3328,7 +2908,120 @@
       </w:rPr>
     </w:lvl>
   </w:abstractNum>
-  <w:abstractNum w:abstractNumId="8" w15:restartNumberingAfterBreak="0">
+  <w:abstractNum w:abstractNumId="9" w15:restartNumberingAfterBreak="0">
+    <w:nsid w:val="222C24EC"/>
+    <w:multiLevelType w:val="hybridMultilevel"/>
+    <w:tmpl w:val="4B8A853A"/>
+    <w:lvl w:ilvl="0" w:tplc="04090001">
+      <w:start w:val="1"/>
+      <w:numFmt w:val="bullet"/>
+      <w:lvlText w:val=""/>
+      <w:lvlJc w:val="left"/>
+      <w:pPr>
+        <w:ind w:left="720" w:hanging="360"/>
+      </w:pPr>
+      <w:rPr>
+        <w:rFonts w:ascii="Symbol" w:hAnsi="Symbol" w:hint="default"/>
+      </w:rPr>
+    </w:lvl>
+    <w:lvl w:ilvl="1" w:tplc="04090003" w:tentative="1">
+      <w:start w:val="1"/>
+      <w:numFmt w:val="bullet"/>
+      <w:lvlText w:val="o"/>
+      <w:lvlJc w:val="left"/>
+      <w:pPr>
+        <w:ind w:left="1440" w:hanging="360"/>
+      </w:pPr>
+      <w:rPr>
+        <w:rFonts w:ascii="Courier New" w:hAnsi="Courier New" w:cs="Courier New" w:hint="default"/>
+      </w:rPr>
+    </w:lvl>
+    <w:lvl w:ilvl="2" w:tplc="04090005" w:tentative="1">
+      <w:start w:val="1"/>
+      <w:numFmt w:val="bullet"/>
+      <w:lvlText w:val=""/>
+      <w:lvlJc w:val="left"/>
+      <w:pPr>
+        <w:ind w:left="2160" w:hanging="360"/>
+      </w:pPr>
+      <w:rPr>
+        <w:rFonts w:ascii="Wingdings" w:hAnsi="Wingdings" w:hint="default"/>
+      </w:rPr>
+    </w:lvl>
+    <w:lvl w:ilvl="3" w:tplc="04090001" w:tentative="1">
+      <w:start w:val="1"/>
+      <w:numFmt w:val="bullet"/>
+      <w:lvlText w:val=""/>
+      <w:lvlJc w:val="left"/>
+      <w:pPr>
+        <w:ind w:left="2880" w:hanging="360"/>
+      </w:pPr>
+      <w:rPr>
+        <w:rFonts w:ascii="Symbol" w:hAnsi="Symbol" w:hint="default"/>
+      </w:rPr>
+    </w:lvl>
+    <w:lvl w:ilvl="4" w:tplc="04090003" w:tentative="1">
+      <w:start w:val="1"/>
+      <w:numFmt w:val="bullet"/>
+      <w:lvlText w:val="o"/>
+      <w:lvlJc w:val="left"/>
+      <w:pPr>
+        <w:ind w:left="3600" w:hanging="360"/>
+      </w:pPr>
+      <w:rPr>
+        <w:rFonts w:ascii="Courier New" w:hAnsi="Courier New" w:cs="Courier New" w:hint="default"/>
+      </w:rPr>
+    </w:lvl>
+    <w:lvl w:ilvl="5" w:tplc="04090005" w:tentative="1">
+      <w:start w:val="1"/>
+      <w:numFmt w:val="bullet"/>
+      <w:lvlText w:val=""/>
+      <w:lvlJc w:val="left"/>
+      <w:pPr>
+        <w:ind w:left="4320" w:hanging="360"/>
+      </w:pPr>
+      <w:rPr>
+        <w:rFonts w:ascii="Wingdings" w:hAnsi="Wingdings" w:hint="default"/>
+      </w:rPr>
+    </w:lvl>
+    <w:lvl w:ilvl="6" w:tplc="04090001" w:tentative="1">
+      <w:start w:val="1"/>
+      <w:numFmt w:val="bullet"/>
+      <w:lvlText w:val=""/>
+      <w:lvlJc w:val="left"/>
+      <w:pPr>
+        <w:ind w:left="5040" w:hanging="360"/>
+      </w:pPr>
+      <w:rPr>
+        <w:rFonts w:ascii="Symbol" w:hAnsi="Symbol" w:hint="default"/>
+      </w:rPr>
+    </w:lvl>
+    <w:lvl w:ilvl="7" w:tplc="04090003" w:tentative="1">
+      <w:start w:val="1"/>
+      <w:numFmt w:val="bullet"/>
+      <w:lvlText w:val="o"/>
+      <w:lvlJc w:val="left"/>
+      <w:pPr>
+        <w:ind w:left="5760" w:hanging="360"/>
+      </w:pPr>
+      <w:rPr>
+        <w:rFonts w:ascii="Courier New" w:hAnsi="Courier New" w:cs="Courier New" w:hint="default"/>
+      </w:rPr>
+    </w:lvl>
+    <w:lvl w:ilvl="8" w:tplc="04090005" w:tentative="1">
+      <w:start w:val="1"/>
+      <w:numFmt w:val="bullet"/>
+      <w:lvlText w:val=""/>
+      <w:lvlJc w:val="left"/>
+      <w:pPr>
+        <w:ind w:left="6480" w:hanging="360"/>
+      </w:pPr>
+      <w:rPr>
+        <w:rFonts w:ascii="Wingdings" w:hAnsi="Wingdings" w:hint="default"/>
+      </w:rPr>
+    </w:lvl>
+  </w:abstractNum>
+  <w:abstractNum w:abstractNumId="10" w15:restartNumberingAfterBreak="0">
     <w:nsid w:val="2A5707E0"/>
     <w:multiLevelType w:val="hybridMultilevel"/>
     <w:tmpl w:val="8A4AE28A"/>
@@ -3441,7 +3134,7 @@
       </w:rPr>
     </w:lvl>
   </w:abstractNum>
-  <w:abstractNum w:abstractNumId="9" w15:restartNumberingAfterBreak="0">
+  <w:abstractNum w:abstractNumId="11" w15:restartNumberingAfterBreak="0">
     <w:nsid w:val="2F5936CE"/>
     <w:multiLevelType w:val="hybridMultilevel"/>
     <w:tmpl w:val="7AF0CDE0"/>
@@ -3554,7 +3247,7 @@
       </w:rPr>
     </w:lvl>
   </w:abstractNum>
-  <w:abstractNum w:abstractNumId="10" w15:restartNumberingAfterBreak="0">
+  <w:abstractNum w:abstractNumId="12" w15:restartNumberingAfterBreak="0">
     <w:nsid w:val="36B91A37"/>
     <w:multiLevelType w:val="hybridMultilevel"/>
     <w:tmpl w:val="AB847720"/>
@@ -3667,7 +3360,7 @@
       </w:rPr>
     </w:lvl>
   </w:abstractNum>
-  <w:abstractNum w:abstractNumId="11" w15:restartNumberingAfterBreak="0">
+  <w:abstractNum w:abstractNumId="13" w15:restartNumberingAfterBreak="0">
     <w:nsid w:val="382C3CA2"/>
     <w:multiLevelType w:val="hybridMultilevel"/>
     <w:tmpl w:val="B43024B0"/>
@@ -3780,7 +3473,120 @@
       </w:rPr>
     </w:lvl>
   </w:abstractNum>
-  <w:abstractNum w:abstractNumId="12" w15:restartNumberingAfterBreak="0">
+  <w:abstractNum w:abstractNumId="14" w15:restartNumberingAfterBreak="0">
+    <w:nsid w:val="40791C5F"/>
+    <w:multiLevelType w:val="hybridMultilevel"/>
+    <w:tmpl w:val="5428FAE0"/>
+    <w:lvl w:ilvl="0" w:tplc="04090001">
+      <w:start w:val="1"/>
+      <w:numFmt w:val="bullet"/>
+      <w:lvlText w:val=""/>
+      <w:lvlJc w:val="left"/>
+      <w:pPr>
+        <w:ind w:left="720" w:hanging="360"/>
+      </w:pPr>
+      <w:rPr>
+        <w:rFonts w:ascii="Symbol" w:hAnsi="Symbol" w:hint="default"/>
+      </w:rPr>
+    </w:lvl>
+    <w:lvl w:ilvl="1" w:tplc="04090003" w:tentative="1">
+      <w:start w:val="1"/>
+      <w:numFmt w:val="bullet"/>
+      <w:lvlText w:val="o"/>
+      <w:lvlJc w:val="left"/>
+      <w:pPr>
+        <w:ind w:left="1440" w:hanging="360"/>
+      </w:pPr>
+      <w:rPr>
+        <w:rFonts w:ascii="Courier New" w:hAnsi="Courier New" w:cs="Courier New" w:hint="default"/>
+      </w:rPr>
+    </w:lvl>
+    <w:lvl w:ilvl="2" w:tplc="04090005" w:tentative="1">
+      <w:start w:val="1"/>
+      <w:numFmt w:val="bullet"/>
+      <w:lvlText w:val=""/>
+      <w:lvlJc w:val="left"/>
+      <w:pPr>
+        <w:ind w:left="2160" w:hanging="360"/>
+      </w:pPr>
+      <w:rPr>
+        <w:rFonts w:ascii="Wingdings" w:hAnsi="Wingdings" w:hint="default"/>
+      </w:rPr>
+    </w:lvl>
+    <w:lvl w:ilvl="3" w:tplc="04090001" w:tentative="1">
+      <w:start w:val="1"/>
+      <w:numFmt w:val="bullet"/>
+      <w:lvlText w:val=""/>
+      <w:lvlJc w:val="left"/>
+      <w:pPr>
+        <w:ind w:left="2880" w:hanging="360"/>
+      </w:pPr>
+      <w:rPr>
+        <w:rFonts w:ascii="Symbol" w:hAnsi="Symbol" w:hint="default"/>
+      </w:rPr>
+    </w:lvl>
+    <w:lvl w:ilvl="4" w:tplc="04090003" w:tentative="1">
+      <w:start w:val="1"/>
+      <w:numFmt w:val="bullet"/>
+      <w:lvlText w:val="o"/>
+      <w:lvlJc w:val="left"/>
+      <w:pPr>
+        <w:ind w:left="3600" w:hanging="360"/>
+      </w:pPr>
+      <w:rPr>
+        <w:rFonts w:ascii="Courier New" w:hAnsi="Courier New" w:cs="Courier New" w:hint="default"/>
+      </w:rPr>
+    </w:lvl>
+    <w:lvl w:ilvl="5" w:tplc="04090005" w:tentative="1">
+      <w:start w:val="1"/>
+      <w:numFmt w:val="bullet"/>
+      <w:lvlText w:val=""/>
+      <w:lvlJc w:val="left"/>
+      <w:pPr>
+        <w:ind w:left="4320" w:hanging="360"/>
+      </w:pPr>
+      <w:rPr>
+        <w:rFonts w:ascii="Wingdings" w:hAnsi="Wingdings" w:hint="default"/>
+      </w:rPr>
+    </w:lvl>
+    <w:lvl w:ilvl="6" w:tplc="04090001" w:tentative="1">
+      <w:start w:val="1"/>
+      <w:numFmt w:val="bullet"/>
+      <w:lvlText w:val=""/>
+      <w:lvlJc w:val="left"/>
+      <w:pPr>
+        <w:ind w:left="5040" w:hanging="360"/>
+      </w:pPr>
+      <w:rPr>
+        <w:rFonts w:ascii="Symbol" w:hAnsi="Symbol" w:hint="default"/>
+      </w:rPr>
+    </w:lvl>
+    <w:lvl w:ilvl="7" w:tplc="04090003" w:tentative="1">
+      <w:start w:val="1"/>
+      <w:numFmt w:val="bullet"/>
+      <w:lvlText w:val="o"/>
+      <w:lvlJc w:val="left"/>
+      <w:pPr>
+        <w:ind w:left="5760" w:hanging="360"/>
+      </w:pPr>
+      <w:rPr>
+        <w:rFonts w:ascii="Courier New" w:hAnsi="Courier New" w:cs="Courier New" w:hint="default"/>
+      </w:rPr>
+    </w:lvl>
+    <w:lvl w:ilvl="8" w:tplc="04090005" w:tentative="1">
+      <w:start w:val="1"/>
+      <w:numFmt w:val="bullet"/>
+      <w:lvlText w:val=""/>
+      <w:lvlJc w:val="left"/>
+      <w:pPr>
+        <w:ind w:left="6480" w:hanging="360"/>
+      </w:pPr>
+      <w:rPr>
+        <w:rFonts w:ascii="Wingdings" w:hAnsi="Wingdings" w:hint="default"/>
+      </w:rPr>
+    </w:lvl>
+  </w:abstractNum>
+  <w:abstractNum w:abstractNumId="15" w15:restartNumberingAfterBreak="0">
     <w:nsid w:val="42335CBE"/>
     <w:multiLevelType w:val="hybridMultilevel"/>
     <w:tmpl w:val="7576CAC4"/>
@@ -3893,7 +3699,7 @@
       </w:rPr>
     </w:lvl>
   </w:abstractNum>
-  <w:abstractNum w:abstractNumId="13" w15:restartNumberingAfterBreak="0">
+  <w:abstractNum w:abstractNumId="16" w15:restartNumberingAfterBreak="0">
     <w:nsid w:val="43526BBA"/>
     <w:multiLevelType w:val="hybridMultilevel"/>
     <w:tmpl w:val="0108DA0E"/>
@@ -4006,7 +3812,7 @@
       </w:rPr>
     </w:lvl>
   </w:abstractNum>
-  <w:abstractNum w:abstractNumId="14" w15:restartNumberingAfterBreak="0">
+  <w:abstractNum w:abstractNumId="17" w15:restartNumberingAfterBreak="0">
     <w:nsid w:val="457D10EC"/>
     <w:multiLevelType w:val="hybridMultilevel"/>
     <w:tmpl w:val="B52CC684"/>
@@ -4119,7 +3925,7 @@
       </w:rPr>
     </w:lvl>
   </w:abstractNum>
-  <w:abstractNum w:abstractNumId="15" w15:restartNumberingAfterBreak="0">
+  <w:abstractNum w:abstractNumId="18" w15:restartNumberingAfterBreak="0">
     <w:nsid w:val="4D586E6B"/>
     <w:multiLevelType w:val="hybridMultilevel"/>
     <w:tmpl w:val="A0624660"/>
@@ -4232,7 +4038,7 @@
       </w:rPr>
     </w:lvl>
   </w:abstractNum>
-  <w:abstractNum w:abstractNumId="16" w15:restartNumberingAfterBreak="0">
+  <w:abstractNum w:abstractNumId="19" w15:restartNumberingAfterBreak="0">
     <w:nsid w:val="50B50658"/>
     <w:multiLevelType w:val="hybridMultilevel"/>
     <w:tmpl w:val="15E2C376"/>
@@ -4345,7 +4151,7 @@
       </w:rPr>
     </w:lvl>
   </w:abstractNum>
-  <w:abstractNum w:abstractNumId="17" w15:restartNumberingAfterBreak="0">
+  <w:abstractNum w:abstractNumId="20" w15:restartNumberingAfterBreak="0">
     <w:nsid w:val="50F05E60"/>
     <w:multiLevelType w:val="hybridMultilevel"/>
     <w:tmpl w:val="B3B0FC16"/>
@@ -4458,7 +4264,7 @@
       </w:rPr>
     </w:lvl>
   </w:abstractNum>
-  <w:abstractNum w:abstractNumId="18" w15:restartNumberingAfterBreak="0">
+  <w:abstractNum w:abstractNumId="21" w15:restartNumberingAfterBreak="0">
     <w:nsid w:val="59567507"/>
     <w:multiLevelType w:val="hybridMultilevel"/>
     <w:tmpl w:val="B2B09DEE"/>
@@ -4571,7 +4377,7 @@
       </w:rPr>
     </w:lvl>
   </w:abstractNum>
-  <w:abstractNum w:abstractNumId="19" w15:restartNumberingAfterBreak="0">
+  <w:abstractNum w:abstractNumId="22" w15:restartNumberingAfterBreak="0">
     <w:nsid w:val="598D412F"/>
     <w:multiLevelType w:val="hybridMultilevel"/>
     <w:tmpl w:val="E3C8132C"/>
@@ -4684,7 +4490,7 @@
       </w:rPr>
     </w:lvl>
   </w:abstractNum>
-  <w:abstractNum w:abstractNumId="20" w15:restartNumberingAfterBreak="0">
+  <w:abstractNum w:abstractNumId="23" w15:restartNumberingAfterBreak="0">
     <w:nsid w:val="5F836BC8"/>
     <w:multiLevelType w:val="hybridMultilevel"/>
     <w:tmpl w:val="512C8352"/>
@@ -4797,7 +4603,7 @@
       </w:rPr>
     </w:lvl>
   </w:abstractNum>
-  <w:abstractNum w:abstractNumId="21" w15:restartNumberingAfterBreak="0">
+  <w:abstractNum w:abstractNumId="24" w15:restartNumberingAfterBreak="0">
     <w:nsid w:val="62AF2772"/>
     <w:multiLevelType w:val="hybridMultilevel"/>
     <w:tmpl w:val="DA6C12F6"/>
@@ -4910,7 +4716,7 @@
       </w:rPr>
     </w:lvl>
   </w:abstractNum>
-  <w:abstractNum w:abstractNumId="22" w15:restartNumberingAfterBreak="0">
+  <w:abstractNum w:abstractNumId="25" w15:restartNumberingAfterBreak="0">
     <w:nsid w:val="659C5614"/>
     <w:multiLevelType w:val="hybridMultilevel"/>
     <w:tmpl w:val="1AAA5AA4"/>
@@ -5023,7 +4829,7 @@
       </w:rPr>
     </w:lvl>
   </w:abstractNum>
-  <w:abstractNum w:abstractNumId="23" w15:restartNumberingAfterBreak="0">
+  <w:abstractNum w:abstractNumId="26" w15:restartNumberingAfterBreak="0">
     <w:nsid w:val="70D3209A"/>
     <w:multiLevelType w:val="hybridMultilevel"/>
     <w:tmpl w:val="D828FC80"/>
@@ -5136,7 +4942,7 @@
       </w:rPr>
     </w:lvl>
   </w:abstractNum>
-  <w:abstractNum w:abstractNumId="24" w15:restartNumberingAfterBreak="0">
+  <w:abstractNum w:abstractNumId="27" w15:restartNumberingAfterBreak="0">
     <w:nsid w:val="7578487C"/>
     <w:multiLevelType w:val="hybridMultilevel"/>
     <w:tmpl w:val="0D7222E4"/>
@@ -5249,7 +5055,7 @@
       </w:rPr>
     </w:lvl>
   </w:abstractNum>
-  <w:abstractNum w:abstractNumId="25" w15:restartNumberingAfterBreak="0">
+  <w:abstractNum w:abstractNumId="28" w15:restartNumberingAfterBreak="0">
     <w:nsid w:val="77195A43"/>
     <w:multiLevelType w:val="hybridMultilevel"/>
     <w:tmpl w:val="2D3EE944"/>
@@ -5362,7 +5168,7 @@
       </w:rPr>
     </w:lvl>
   </w:abstractNum>
-  <w:abstractNum w:abstractNumId="26" w15:restartNumberingAfterBreak="0">
+  <w:abstractNum w:abstractNumId="29" w15:restartNumberingAfterBreak="0">
     <w:nsid w:val="77637337"/>
     <w:multiLevelType w:val="hybridMultilevel"/>
     <w:tmpl w:val="A4B653E8"/>
@@ -5475,7 +5281,7 @@
       </w:rPr>
     </w:lvl>
   </w:abstractNum>
-  <w:abstractNum w:abstractNumId="27" w15:restartNumberingAfterBreak="0">
+  <w:abstractNum w:abstractNumId="30" w15:restartNumberingAfterBreak="0">
     <w:nsid w:val="7FB04E53"/>
     <w:multiLevelType w:val="hybridMultilevel"/>
     <w:tmpl w:val="16E82804"/>
@@ -5592,85 +5398,94 @@
     <w:abstractNumId w:val="1"/>
   </w:num>
   <w:num w:numId="2" w16cid:durableId="1819763868">
-    <w:abstractNumId w:val="24"/>
+    <w:abstractNumId w:val="27"/>
   </w:num>
   <w:num w:numId="3" w16cid:durableId="1132358482">
-    <w:abstractNumId w:val="22"/>
+    <w:abstractNumId w:val="25"/>
   </w:num>
   <w:num w:numId="4" w16cid:durableId="179242719">
-    <w:abstractNumId w:val="27"/>
+    <w:abstractNumId w:val="30"/>
   </w:num>
   <w:num w:numId="5" w16cid:durableId="329332571">
-    <w:abstractNumId w:val="7"/>
+    <w:abstractNumId w:val="8"/>
   </w:num>
   <w:num w:numId="6" w16cid:durableId="1285389067">
-    <w:abstractNumId w:val="20"/>
+    <w:abstractNumId w:val="23"/>
   </w:num>
   <w:num w:numId="7" w16cid:durableId="1863205759">
-    <w:abstractNumId w:val="15"/>
+    <w:abstractNumId w:val="18"/>
   </w:num>
   <w:num w:numId="8" w16cid:durableId="502671118">
-    <w:abstractNumId w:val="23"/>
+    <w:abstractNumId w:val="26"/>
   </w:num>
   <w:num w:numId="9" w16cid:durableId="308167155">
     <w:abstractNumId w:val="0"/>
   </w:num>
   <w:num w:numId="10" w16cid:durableId="1953705354">
-    <w:abstractNumId w:val="11"/>
+    <w:abstractNumId w:val="13"/>
   </w:num>
   <w:num w:numId="11" w16cid:durableId="1486245327">
-    <w:abstractNumId w:val="25"/>
+    <w:abstractNumId w:val="28"/>
   </w:num>
   <w:num w:numId="12" w16cid:durableId="1153722543">
+    <w:abstractNumId w:val="20"/>
+  </w:num>
+  <w:num w:numId="13" w16cid:durableId="2126923272">
+    <w:abstractNumId w:val="12"/>
+  </w:num>
+  <w:num w:numId="14" w16cid:durableId="257374230">
+    <w:abstractNumId w:val="7"/>
+  </w:num>
+  <w:num w:numId="15" w16cid:durableId="1452554399">
+    <w:abstractNumId w:val="16"/>
+  </w:num>
+  <w:num w:numId="16" w16cid:durableId="617031808">
     <w:abstractNumId w:val="17"/>
   </w:num>
-  <w:num w:numId="13" w16cid:durableId="2126923272">
+  <w:num w:numId="17" w16cid:durableId="1261991053">
+    <w:abstractNumId w:val="21"/>
+  </w:num>
+  <w:num w:numId="18" w16cid:durableId="862402135">
     <w:abstractNumId w:val="10"/>
   </w:num>
-  <w:num w:numId="14" w16cid:durableId="257374230">
-    <w:abstractNumId w:val="6"/>
-  </w:num>
-  <w:num w:numId="15" w16cid:durableId="1452554399">
-    <w:abstractNumId w:val="13"/>
-  </w:num>
-  <w:num w:numId="16" w16cid:durableId="617031808">
-    <w:abstractNumId w:val="14"/>
-  </w:num>
-  <w:num w:numId="17" w16cid:durableId="1261991053">
-    <w:abstractNumId w:val="18"/>
-  </w:num>
-  <w:num w:numId="18" w16cid:durableId="862402135">
-    <w:abstractNumId w:val="8"/>
-  </w:num>
   <w:num w:numId="19" w16cid:durableId="985671632">
-    <w:abstractNumId w:val="19"/>
+    <w:abstractNumId w:val="22"/>
   </w:num>
   <w:num w:numId="20" w16cid:durableId="527447381">
-    <w:abstractNumId w:val="21"/>
+    <w:abstractNumId w:val="24"/>
   </w:num>
   <w:num w:numId="21" w16cid:durableId="656687053">
-    <w:abstractNumId w:val="26"/>
+    <w:abstractNumId w:val="29"/>
   </w:num>
   <w:num w:numId="22" w16cid:durableId="745080207">
     <w:abstractNumId w:val="2"/>
   </w:num>
   <w:num w:numId="23" w16cid:durableId="874080355">
-    <w:abstractNumId w:val="5"/>
+    <w:abstractNumId w:val="6"/>
   </w:num>
   <w:num w:numId="24" w16cid:durableId="1675304926">
     <w:abstractNumId w:val="3"/>
   </w:num>
   <w:num w:numId="25" w16cid:durableId="1912152069">
-    <w:abstractNumId w:val="16"/>
+    <w:abstractNumId w:val="19"/>
   </w:num>
   <w:num w:numId="26" w16cid:durableId="419525473">
     <w:abstractNumId w:val="4"/>
   </w:num>
   <w:num w:numId="27" w16cid:durableId="1062563024">
-    <w:abstractNumId w:val="12"/>
+    <w:abstractNumId w:val="15"/>
   </w:num>
   <w:num w:numId="28" w16cid:durableId="434060649">
+    <w:abstractNumId w:val="11"/>
+  </w:num>
+  <w:num w:numId="29" w16cid:durableId="1210920400">
+    <w:abstractNumId w:val="14"/>
+  </w:num>
+  <w:num w:numId="30" w16cid:durableId="1334724403">
     <w:abstractNumId w:val="9"/>
+  </w:num>
+  <w:num w:numId="31" w16cid:durableId="915819605">
+    <w:abstractNumId w:val="5"/>
   </w:num>
 </w:numbering>
 </file>

</xml_diff>